<commit_message>
Actualització de la documentació de la DB
</commit_message>
<xml_diff>
--- a/Documentacio/Tutorial creació de la base de dades per l.docx
+++ b/Documentacio/Tutorial creació de la base de dades per l.docx
@@ -167,13 +167,6 @@
           <w:lang w:val="es-ES"/>
         </w:rPr>
       </w:pPr>
-    </w:p>
-    <w:p>
-      <w:pPr>
-        <w:rPr>
-          <w:lang w:val="es-ES"/>
-        </w:rPr>
-      </w:pPr>
       <w:r>
         <w:rPr>
           <w:lang w:val="es-ES"/>
@@ -218,7 +211,7 @@
         <w:rPr>
           <w:lang w:val="es-ES"/>
         </w:rPr>
-        <w:t>/*Seleccionar DB</w:t>
+        <w:t>/*Seleccionar DB*/</w:t>
       </w:r>
     </w:p>
     <w:p>
@@ -342,8 +335,363 @@
         <w:rPr>
           <w:lang w:val="es-ES"/>
         </w:rPr>
-        <w:t>);</w:t>
-      </w:r>
+        <w:t>) ENGINE=InnoDB;</w:t>
+      </w:r>
+    </w:p>
+    <w:p>
+      <w:pPr>
+        <w:rPr>
+          <w:lang w:val="es-ES"/>
+        </w:rPr>
+      </w:pPr>
+    </w:p>
+    <w:p>
+      <w:pPr>
+        <w:rPr>
+          <w:lang w:val="es-ES"/>
+        </w:rPr>
+      </w:pPr>
+    </w:p>
+    <w:p>
+      <w:pPr>
+        <w:rPr>
+          <w:lang w:val="es-ES"/>
+        </w:rPr>
+      </w:pPr>
+      <w:r>
+        <w:rPr>
+          <w:lang w:val="es-ES"/>
+        </w:rPr>
+        <w:t>/*Creació de la taula província*/</w:t>
+      </w:r>
+    </w:p>
+    <w:p>
+      <w:pPr>
+        <w:rPr>
+          <w:lang w:val="es-ES"/>
+        </w:rPr>
+      </w:pPr>
+      <w:r>
+        <w:rPr>
+          <w:lang w:val="es-ES"/>
+        </w:rPr>
+        <w:t>create table provincia(</w:t>
+      </w:r>
+    </w:p>
+    <w:p>
+      <w:pPr>
+        <w:rPr>
+          <w:lang w:val="es-ES"/>
+        </w:rPr>
+      </w:pPr>
+      <w:r>
+        <w:rPr>
+          <w:lang w:val="es-ES"/>
+        </w:rPr>
+        <w:t>prov_id int not null primary key AUTO_INCREMENT,</w:t>
+      </w:r>
+    </w:p>
+    <w:p>
+      <w:pPr>
+        <w:rPr>
+          <w:lang w:val="es-ES"/>
+        </w:rPr>
+      </w:pPr>
+      <w:r>
+        <w:rPr>
+          <w:lang w:val="es-ES"/>
+        </w:rPr>
+        <w:t>nom varchar(40) not null</w:t>
+      </w:r>
+    </w:p>
+    <w:p>
+      <w:pPr>
+        <w:rPr>
+          <w:lang w:val="es-ES"/>
+        </w:rPr>
+      </w:pPr>
+      <w:r>
+        <w:rPr>
+          <w:lang w:val="es-ES"/>
+        </w:rPr>
+        <w:t>) ENGINE=InnoDB;</w:t>
+      </w:r>
+    </w:p>
+    <w:p>
+      <w:pPr>
+        <w:rPr>
+          <w:lang w:val="es-ES"/>
+        </w:rPr>
+      </w:pPr>
+    </w:p>
+    <w:p>
+      <w:pPr>
+        <w:rPr>
+          <w:lang w:val="es-ES"/>
+        </w:rPr>
+      </w:pPr>
+    </w:p>
+    <w:p>
+      <w:pPr>
+        <w:rPr>
+          <w:lang w:val="es-ES"/>
+        </w:rPr>
+      </w:pPr>
+      <w:r>
+        <w:rPr>
+          <w:lang w:val="es-ES"/>
+        </w:rPr>
+        <w:t>/*Creació de la taula localitat*/</w:t>
+      </w:r>
+    </w:p>
+    <w:p>
+      <w:pPr>
+        <w:rPr>
+          <w:lang w:val="es-ES"/>
+        </w:rPr>
+      </w:pPr>
+      <w:r>
+        <w:rPr>
+          <w:lang w:val="es-ES"/>
+        </w:rPr>
+        <w:t>create table localitat(</w:t>
+      </w:r>
+    </w:p>
+    <w:p>
+      <w:pPr>
+        <w:rPr>
+          <w:lang w:val="es-ES"/>
+        </w:rPr>
+      </w:pPr>
+      <w:r>
+        <w:rPr>
+          <w:lang w:val="es-ES"/>
+        </w:rPr>
+        <w:t>local_id int not null primary key AUTO_INCREMENT,</w:t>
+      </w:r>
+    </w:p>
+    <w:p>
+      <w:pPr>
+        <w:rPr>
+          <w:lang w:val="es-ES"/>
+        </w:rPr>
+      </w:pPr>
+      <w:r>
+        <w:rPr>
+          <w:lang w:val="es-ES"/>
+        </w:rPr>
+        <w:t>prov_id int not null  references provincia(prov_id),</w:t>
+      </w:r>
+    </w:p>
+    <w:p>
+      <w:pPr>
+        <w:rPr>
+          <w:lang w:val="es-ES"/>
+        </w:rPr>
+      </w:pPr>
+      <w:r>
+        <w:rPr>
+          <w:lang w:val="es-ES"/>
+        </w:rPr>
+        <w:t>nom varchar(40) not null</w:t>
+      </w:r>
+    </w:p>
+    <w:p>
+      <w:pPr>
+        <w:rPr>
+          <w:lang w:val="es-ES"/>
+        </w:rPr>
+      </w:pPr>
+      <w:r>
+        <w:rPr>
+          <w:lang w:val="es-ES"/>
+        </w:rPr>
+        <w:t>) ENGINE=InnoDB;</w:t>
+      </w:r>
+    </w:p>
+    <w:p>
+      <w:pPr>
+        <w:rPr>
+          <w:lang w:val="es-ES"/>
+        </w:rPr>
+      </w:pPr>
+    </w:p>
+    <w:p>
+      <w:pPr>
+        <w:rPr>
+          <w:lang w:val="es-ES"/>
+        </w:rPr>
+      </w:pPr>
+      <w:r>
+        <w:rPr>
+          <w:lang w:val="es-ES"/>
+        </w:rPr>
+        <w:t>/*Creació de la taula empresa*/</w:t>
+      </w:r>
+    </w:p>
+    <w:p>
+      <w:pPr>
+        <w:rPr>
+          <w:lang w:val="es-ES"/>
+        </w:rPr>
+      </w:pPr>
+      <w:r>
+        <w:rPr>
+          <w:lang w:val="es-ES"/>
+        </w:rPr>
+        <w:t>create table empresa(</w:t>
+      </w:r>
+    </w:p>
+    <w:p>
+      <w:pPr>
+        <w:rPr>
+          <w:lang w:val="es-ES"/>
+        </w:rPr>
+      </w:pPr>
+      <w:r>
+        <w:rPr>
+          <w:lang w:val="es-ES"/>
+        </w:rPr>
+        <w:t>CIF varchar(9) not null,</w:t>
+      </w:r>
+    </w:p>
+    <w:p>
+      <w:pPr>
+        <w:rPr>
+          <w:lang w:val="es-ES"/>
+        </w:rPr>
+      </w:pPr>
+      <w:r>
+        <w:rPr>
+          <w:lang w:val="es-ES"/>
+        </w:rPr>
+        <w:t>nom varchar(30) not null,</w:t>
+      </w:r>
+    </w:p>
+    <w:p>
+      <w:pPr>
+        <w:rPr>
+          <w:lang w:val="es-ES"/>
+        </w:rPr>
+      </w:pPr>
+      <w:r>
+        <w:rPr>
+          <w:lang w:val="es-ES"/>
+        </w:rPr>
+        <w:t>local int not null,</w:t>
+      </w:r>
+    </w:p>
+    <w:p>
+      <w:pPr>
+        <w:rPr>
+          <w:lang w:val="es-ES"/>
+        </w:rPr>
+      </w:pPr>
+      <w:r>
+        <w:rPr>
+          <w:lang w:val="es-ES"/>
+        </w:rPr>
+        <w:t>carrer varchar(40) not null,</w:t>
+      </w:r>
+    </w:p>
+    <w:p>
+      <w:pPr>
+        <w:rPr>
+          <w:lang w:val="es-ES"/>
+        </w:rPr>
+      </w:pPr>
+      <w:r>
+        <w:rPr>
+          <w:lang w:val="es-ES"/>
+        </w:rPr>
+        <w:t>telefon varchar(13),</w:t>
+      </w:r>
+    </w:p>
+    <w:p>
+      <w:pPr>
+        <w:rPr>
+          <w:lang w:val="es-ES"/>
+        </w:rPr>
+      </w:pPr>
+      <w:r>
+        <w:rPr>
+          <w:lang w:val="es-ES"/>
+        </w:rPr>
+        <w:t>password varchar(50),</w:t>
+      </w:r>
+    </w:p>
+    <w:p>
+      <w:pPr>
+        <w:rPr>
+          <w:lang w:val="es-ES"/>
+        </w:rPr>
+      </w:pPr>
+      <w:r>
+        <w:rPr>
+          <w:lang w:val="es-ES"/>
+        </w:rPr>
+        <w:t>primary key(CIF,carrer),</w:t>
+      </w:r>
+    </w:p>
+    <w:p>
+      <w:pPr>
+        <w:rPr>
+          <w:lang w:val="es-ES"/>
+        </w:rPr>
+      </w:pPr>
+      <w:r>
+        <w:rPr>
+          <w:lang w:val="es-ES"/>
+        </w:rPr>
+        <w:t>constraint foreign key(local) references localitat(local_id)</w:t>
+      </w:r>
+    </w:p>
+    <w:p>
+      <w:pPr>
+        <w:rPr>
+          <w:lang w:val="es-ES"/>
+        </w:rPr>
+      </w:pPr>
+      <w:r>
+        <w:rPr>
+          <w:lang w:val="es-ES"/>
+        </w:rPr>
+        <w:t>on update cascade</w:t>
+      </w:r>
+    </w:p>
+    <w:p>
+      <w:pPr>
+        <w:rPr>
+          <w:lang w:val="es-ES"/>
+        </w:rPr>
+      </w:pPr>
+      <w:r>
+        <w:rPr>
+          <w:lang w:val="es-ES"/>
+        </w:rPr>
+        <w:t>on delete restrict</w:t>
+      </w:r>
+    </w:p>
+    <w:p>
+      <w:pPr>
+        <w:rPr>
+          <w:lang w:val="es-ES"/>
+        </w:rPr>
+      </w:pPr>
+      <w:r>
+        <w:rPr>
+          <w:lang w:val="es-ES"/>
+        </w:rPr>
+        <w:lastRenderedPageBreak/>
+        <w:t>) ENGINE=InnoDB;</w:t>
+      </w:r>
+    </w:p>
+    <w:p>
+      <w:pPr>
+        <w:rPr>
+          <w:lang w:val="es-ES"/>
+        </w:rPr>
+      </w:pPr>
     </w:p>
     <w:p>
       <w:pPr>
@@ -466,204 +814,196 @@
         <w:rPr>
           <w:lang w:val="es-ES"/>
         </w:rPr>
-        <w:t>CIF varchar(9) not null references empresa(CIF)</w:t>
-      </w:r>
-    </w:p>
-    <w:p>
-      <w:pPr>
-        <w:rPr>
-          <w:lang w:val="es-ES"/>
-        </w:rPr>
-      </w:pPr>
-      <w:r>
-        <w:rPr>
-          <w:lang w:val="es-ES"/>
-        </w:rPr>
-        <w:t>);</w:t>
-      </w:r>
-    </w:p>
-    <w:p>
-      <w:pPr>
-        <w:rPr>
-          <w:lang w:val="es-ES"/>
-        </w:rPr>
-      </w:pPr>
-    </w:p>
-    <w:p>
-      <w:pPr>
-        <w:rPr>
-          <w:lang w:val="es-ES"/>
-        </w:rPr>
-      </w:pPr>
-      <w:r>
-        <w:rPr>
-          <w:lang w:val="es-ES"/>
-        </w:rPr>
-        <w:t>/*Creació de la taula província*/</w:t>
-      </w:r>
-    </w:p>
-    <w:p>
-      <w:pPr>
-        <w:rPr>
-          <w:lang w:val="es-ES"/>
-        </w:rPr>
-      </w:pPr>
-      <w:r>
-        <w:rPr>
-          <w:lang w:val="es-ES"/>
-        </w:rPr>
-        <w:t>create table provincia(</w:t>
-      </w:r>
-    </w:p>
-    <w:p>
-      <w:pPr>
-        <w:rPr>
-          <w:lang w:val="es-ES"/>
-        </w:rPr>
-      </w:pPr>
-      <w:r>
-        <w:rPr>
-          <w:lang w:val="es-ES"/>
-        </w:rPr>
-        <w:t>prov_id int not null primary key AUTO_INCREMENT,</w:t>
-      </w:r>
-    </w:p>
-    <w:p>
-      <w:pPr>
-        <w:rPr>
-          <w:lang w:val="es-ES"/>
-        </w:rPr>
-      </w:pPr>
-      <w:r>
-        <w:rPr>
-          <w:lang w:val="es-ES"/>
-        </w:rPr>
-        <w:t>nom varchar(40) not null</w:t>
-      </w:r>
-    </w:p>
-    <w:p>
-      <w:pPr>
-        <w:rPr>
-          <w:lang w:val="es-ES"/>
-        </w:rPr>
-      </w:pPr>
-      <w:r>
-        <w:rPr>
-          <w:lang w:val="es-ES"/>
-        </w:rPr>
-        <w:t>);</w:t>
-      </w:r>
-    </w:p>
-    <w:p>
-      <w:pPr>
-        <w:rPr>
-          <w:lang w:val="es-ES"/>
-        </w:rPr>
-      </w:pPr>
-    </w:p>
-    <w:p>
-      <w:pPr>
-        <w:rPr>
-          <w:lang w:val="es-ES"/>
-        </w:rPr>
-      </w:pPr>
-    </w:p>
-    <w:p>
-      <w:pPr>
-        <w:rPr>
-          <w:lang w:val="es-ES"/>
-        </w:rPr>
-      </w:pPr>
-      <w:r>
-        <w:rPr>
-          <w:lang w:val="es-ES"/>
-        </w:rPr>
-        <w:t>/*Creació de la taula localitat*/</w:t>
-      </w:r>
-    </w:p>
-    <w:p>
-      <w:pPr>
-        <w:rPr>
-          <w:lang w:val="es-ES"/>
-        </w:rPr>
-      </w:pPr>
-      <w:r>
-        <w:rPr>
-          <w:lang w:val="es-ES"/>
-        </w:rPr>
-        <w:t>create table localitat(</w:t>
-      </w:r>
-    </w:p>
-    <w:p>
-      <w:pPr>
-        <w:rPr>
-          <w:lang w:val="es-ES"/>
-        </w:rPr>
-      </w:pPr>
-      <w:r>
-        <w:rPr>
-          <w:lang w:val="es-ES"/>
-        </w:rPr>
-        <w:t>local_id int not null primary key AUTO_INCREMENT,</w:t>
-      </w:r>
-    </w:p>
-    <w:p>
-      <w:pPr>
-        <w:rPr>
-          <w:lang w:val="es-ES"/>
-        </w:rPr>
-      </w:pPr>
-      <w:r>
-        <w:rPr>
-          <w:lang w:val="es-ES"/>
-        </w:rPr>
-        <w:t>prov_id int not null  references provincia(prov_id),</w:t>
-      </w:r>
-    </w:p>
-    <w:p>
-      <w:pPr>
-        <w:rPr>
-          <w:lang w:val="es-ES"/>
-        </w:rPr>
-      </w:pPr>
-      <w:r>
-        <w:rPr>
-          <w:lang w:val="es-ES"/>
-        </w:rPr>
-        <w:t>nom varchar(40) not null</w:t>
-      </w:r>
-    </w:p>
-    <w:p>
-      <w:pPr>
-        <w:rPr>
-          <w:lang w:val="es-ES"/>
-        </w:rPr>
-      </w:pPr>
-      <w:r>
-        <w:rPr>
-          <w:lang w:val="es-ES"/>
-        </w:rPr>
-        <w:t>);</w:t>
-      </w:r>
-    </w:p>
-    <w:p>
-      <w:pPr>
-        <w:rPr>
-          <w:lang w:val="es-ES"/>
-        </w:rPr>
-      </w:pPr>
-    </w:p>
-    <w:p>
-      <w:pPr>
-        <w:rPr>
-          <w:lang w:val="es-ES"/>
-        </w:rPr>
-      </w:pPr>
-      <w:r>
-        <w:rPr>
-          <w:lang w:val="es-ES"/>
-        </w:rPr>
-        <w:t>/*Creació de la taula empresa*/</w:t>
+        <w:t>CIF varchar(9) not null,</w:t>
+      </w:r>
+    </w:p>
+    <w:p>
+      <w:pPr>
+        <w:rPr>
+          <w:lang w:val="es-ES"/>
+        </w:rPr>
+      </w:pPr>
+      <w:r>
+        <w:rPr>
+          <w:lang w:val="es-ES"/>
+        </w:rPr>
+        <w:t>constraint foreign key(CIF) references empresa(CIF)</w:t>
+      </w:r>
+    </w:p>
+    <w:p>
+      <w:pPr>
+        <w:rPr>
+          <w:lang w:val="es-ES"/>
+        </w:rPr>
+      </w:pPr>
+      <w:r>
+        <w:rPr>
+          <w:lang w:val="es-ES"/>
+        </w:rPr>
+        <w:t>on update cascade</w:t>
+      </w:r>
+    </w:p>
+    <w:p>
+      <w:pPr>
+        <w:rPr>
+          <w:lang w:val="es-ES"/>
+        </w:rPr>
+      </w:pPr>
+      <w:r>
+        <w:rPr>
+          <w:lang w:val="es-ES"/>
+        </w:rPr>
+        <w:t>on delete restrict</w:t>
+      </w:r>
+    </w:p>
+    <w:p>
+      <w:pPr>
+        <w:rPr>
+          <w:lang w:val="es-ES"/>
+        </w:rPr>
+      </w:pPr>
+      <w:r>
+        <w:rPr>
+          <w:lang w:val="es-ES"/>
+        </w:rPr>
+        <w:t>) ENGINE=InnoDB;</w:t>
+      </w:r>
+    </w:p>
+    <w:p>
+      <w:pPr>
+        <w:rPr>
+          <w:lang w:val="es-ES"/>
+        </w:rPr>
+      </w:pPr>
+    </w:p>
+    <w:p>
+      <w:pPr>
+        <w:rPr>
+          <w:lang w:val="es-ES"/>
+        </w:rPr>
+      </w:pPr>
+      <w:r>
+        <w:rPr>
+          <w:lang w:val="es-ES"/>
+        </w:rPr>
+        <w:t>/*Creació de la taula ofertes*/</w:t>
+      </w:r>
+    </w:p>
+    <w:p>
+      <w:pPr>
+        <w:rPr>
+          <w:lang w:val="es-ES"/>
+        </w:rPr>
+      </w:pPr>
+      <w:r>
+        <w:rPr>
+          <w:lang w:val="es-ES"/>
+        </w:rPr>
+        <w:t>create table ofertes(</w:t>
+      </w:r>
+    </w:p>
+    <w:p>
+      <w:pPr>
+        <w:rPr>
+          <w:lang w:val="es-ES"/>
+        </w:rPr>
+      </w:pPr>
+      <w:r>
+        <w:rPr>
+          <w:lang w:val="es-ES"/>
+        </w:rPr>
+        <w:t>oferta_id int not null primary key AUTO_INCREMENT,</w:t>
+      </w:r>
+    </w:p>
+    <w:p>
+      <w:pPr>
+        <w:rPr>
+          <w:lang w:val="es-ES"/>
+        </w:rPr>
+      </w:pPr>
+      <w:r>
+        <w:rPr>
+          <w:lang w:val="es-ES"/>
+        </w:rPr>
+        <w:t>nom varchar(40),</w:t>
+      </w:r>
+    </w:p>
+    <w:p>
+      <w:pPr>
+        <w:rPr>
+          <w:lang w:val="es-ES"/>
+        </w:rPr>
+      </w:pPr>
+      <w:r>
+        <w:rPr>
+          <w:lang w:val="es-ES"/>
+        </w:rPr>
+        <w:t>descripcio varchar(200) not null,</w:t>
+      </w:r>
+    </w:p>
+    <w:p>
+      <w:pPr>
+        <w:rPr>
+          <w:lang w:val="es-ES"/>
+        </w:rPr>
+      </w:pPr>
+      <w:r>
+        <w:rPr>
+          <w:lang w:val="es-ES"/>
+        </w:rPr>
+        <w:t>preu decimal (10,2) not null,</w:t>
+      </w:r>
+    </w:p>
+    <w:p>
+      <w:pPr>
+        <w:rPr>
+          <w:lang w:val="es-ES"/>
+        </w:rPr>
+      </w:pPr>
+      <w:r>
+        <w:rPr>
+          <w:lang w:val="es-ES"/>
+        </w:rPr>
+        <w:t>CIF varchar(9) not null,</w:t>
+      </w:r>
+    </w:p>
+    <w:p>
+      <w:pPr>
+        <w:rPr>
+          <w:lang w:val="es-ES"/>
+        </w:rPr>
+      </w:pPr>
+      <w:r>
+        <w:rPr>
+          <w:lang w:val="es-ES"/>
+        </w:rPr>
+        <w:t>data_inici date not null,</w:t>
+      </w:r>
+    </w:p>
+    <w:p>
+      <w:pPr>
+        <w:rPr>
+          <w:lang w:val="es-ES"/>
+        </w:rPr>
+      </w:pPr>
+      <w:r>
+        <w:rPr>
+          <w:lang w:val="es-ES"/>
+        </w:rPr>
+        <w:t>data_final date not null,</w:t>
+      </w:r>
+    </w:p>
+    <w:p>
+      <w:pPr>
+        <w:rPr>
+          <w:lang w:val="es-ES"/>
+        </w:rPr>
+      </w:pPr>
+      <w:r>
+        <w:rPr>
+          <w:lang w:val="es-ES"/>
+        </w:rPr>
+        <w:t>constraint foreign key(CIF) references empresa(CIF)</w:t>
       </w:r>
     </w:p>
     <w:p>
@@ -677,7 +1017,242 @@
           <w:lang w:val="es-ES"/>
         </w:rPr>
         <w:lastRenderedPageBreak/>
-        <w:t>create table empresa(</w:t>
+        <w:t>on update cascade</w:t>
+      </w:r>
+    </w:p>
+    <w:p>
+      <w:pPr>
+        <w:rPr>
+          <w:lang w:val="es-ES"/>
+        </w:rPr>
+      </w:pPr>
+      <w:r>
+        <w:rPr>
+          <w:lang w:val="es-ES"/>
+        </w:rPr>
+        <w:t>on delete restrict</w:t>
+      </w:r>
+    </w:p>
+    <w:p>
+      <w:pPr>
+        <w:rPr>
+          <w:lang w:val="es-ES"/>
+        </w:rPr>
+      </w:pPr>
+      <w:r>
+        <w:rPr>
+          <w:lang w:val="es-ES"/>
+        </w:rPr>
+        <w:t xml:space="preserve"> )ENGINE=InnoDB;</w:t>
+      </w:r>
+    </w:p>
+    <w:p>
+      <w:pPr>
+        <w:rPr>
+          <w:lang w:val="es-ES"/>
+        </w:rPr>
+      </w:pPr>
+    </w:p>
+    <w:p>
+      <w:pPr>
+        <w:rPr>
+          <w:lang w:val="es-ES"/>
+        </w:rPr>
+      </w:pPr>
+      <w:r>
+        <w:rPr>
+          <w:lang w:val="es-ES"/>
+        </w:rPr>
+        <w:t>/*Creació de la taula participants*/</w:t>
+      </w:r>
+    </w:p>
+    <w:p>
+      <w:pPr>
+        <w:rPr>
+          <w:lang w:val="es-ES"/>
+        </w:rPr>
+      </w:pPr>
+      <w:r>
+        <w:rPr>
+          <w:lang w:val="es-ES"/>
+        </w:rPr>
+        <w:t>create table participants(</w:t>
+      </w:r>
+    </w:p>
+    <w:p>
+      <w:pPr>
+        <w:rPr>
+          <w:lang w:val="es-ES"/>
+        </w:rPr>
+      </w:pPr>
+      <w:r>
+        <w:rPr>
+          <w:lang w:val="es-ES"/>
+        </w:rPr>
+        <w:t>event_id int not null references events(event_id),</w:t>
+      </w:r>
+    </w:p>
+    <w:p>
+      <w:pPr>
+        <w:rPr>
+          <w:lang w:val="es-ES"/>
+        </w:rPr>
+      </w:pPr>
+      <w:r>
+        <w:rPr>
+          <w:lang w:val="es-ES"/>
+        </w:rPr>
+        <w:t>user_id varchar(20) not null,</w:t>
+      </w:r>
+    </w:p>
+    <w:p>
+      <w:pPr>
+        <w:rPr>
+          <w:lang w:val="es-ES"/>
+        </w:rPr>
+      </w:pPr>
+      <w:r>
+        <w:rPr>
+          <w:lang w:val="es-ES"/>
+        </w:rPr>
+        <w:t>primary key(event_id,user_id),</w:t>
+      </w:r>
+    </w:p>
+    <w:p>
+      <w:pPr>
+        <w:rPr>
+          <w:lang w:val="es-ES"/>
+        </w:rPr>
+      </w:pPr>
+      <w:r>
+        <w:rPr>
+          <w:lang w:val="es-ES"/>
+        </w:rPr>
+        <w:t>constraint foreign key(event_id) references events(event_id)</w:t>
+      </w:r>
+    </w:p>
+    <w:p>
+      <w:pPr>
+        <w:rPr>
+          <w:lang w:val="es-ES"/>
+        </w:rPr>
+      </w:pPr>
+      <w:r>
+        <w:rPr>
+          <w:lang w:val="es-ES"/>
+        </w:rPr>
+        <w:t>on update cascade</w:t>
+      </w:r>
+    </w:p>
+    <w:p>
+      <w:pPr>
+        <w:rPr>
+          <w:lang w:val="es-ES"/>
+        </w:rPr>
+      </w:pPr>
+      <w:r>
+        <w:rPr>
+          <w:lang w:val="es-ES"/>
+        </w:rPr>
+        <w:t>on delete restrict,</w:t>
+      </w:r>
+    </w:p>
+    <w:p>
+      <w:pPr>
+        <w:rPr>
+          <w:lang w:val="es-ES"/>
+        </w:rPr>
+      </w:pPr>
+      <w:r>
+        <w:rPr>
+          <w:lang w:val="es-ES"/>
+        </w:rPr>
+        <w:t>constraint foreign key(user_id) references usuaris(user_id)</w:t>
+      </w:r>
+    </w:p>
+    <w:p>
+      <w:pPr>
+        <w:rPr>
+          <w:lang w:val="es-ES"/>
+        </w:rPr>
+      </w:pPr>
+      <w:r>
+        <w:rPr>
+          <w:lang w:val="es-ES"/>
+        </w:rPr>
+        <w:t>on update cascade</w:t>
+      </w:r>
+    </w:p>
+    <w:p>
+      <w:pPr>
+        <w:rPr>
+          <w:lang w:val="es-ES"/>
+        </w:rPr>
+      </w:pPr>
+      <w:r>
+        <w:rPr>
+          <w:lang w:val="es-ES"/>
+        </w:rPr>
+        <w:t>on delete restrict</w:t>
+      </w:r>
+    </w:p>
+    <w:p>
+      <w:pPr>
+        <w:rPr>
+          <w:lang w:val="es-ES"/>
+        </w:rPr>
+      </w:pPr>
+      <w:r>
+        <w:rPr>
+          <w:lang w:val="es-ES"/>
+        </w:rPr>
+        <w:t>)ENGINE=InnoDB;</w:t>
+      </w:r>
+    </w:p>
+    <w:p>
+      <w:pPr>
+        <w:rPr>
+          <w:lang w:val="es-ES"/>
+        </w:rPr>
+      </w:pPr>
+    </w:p>
+    <w:p>
+      <w:pPr>
+        <w:rPr>
+          <w:lang w:val="es-ES"/>
+        </w:rPr>
+      </w:pPr>
+      <w:r>
+        <w:rPr>
+          <w:lang w:val="es-ES"/>
+        </w:rPr>
+        <w:t>/*Creació de la taula d'empresa-usuaris*/</w:t>
+      </w:r>
+    </w:p>
+    <w:p>
+      <w:pPr>
+        <w:rPr>
+          <w:lang w:val="es-ES"/>
+        </w:rPr>
+      </w:pPr>
+      <w:r>
+        <w:rPr>
+          <w:lang w:val="es-ES"/>
+        </w:rPr>
+        <w:t>create table empresausuari(</w:t>
+      </w:r>
+    </w:p>
+    <w:p>
+      <w:pPr>
+        <w:rPr>
+          <w:lang w:val="es-ES"/>
+        </w:rPr>
+      </w:pPr>
+      <w:r>
+        <w:rPr>
+          <w:lang w:val="es-ES"/>
+        </w:rPr>
+        <w:t>user_id varchar(20) not null,</w:t>
       </w:r>
     </w:p>
     <w:p>
@@ -703,392 +1278,99 @@
         <w:rPr>
           <w:lang w:val="es-ES"/>
         </w:rPr>
-        <w:t>nom varchar(30) not null,</w:t>
-      </w:r>
-    </w:p>
-    <w:p>
-      <w:pPr>
-        <w:rPr>
-          <w:lang w:val="es-ES"/>
-        </w:rPr>
-      </w:pPr>
-      <w:r>
-        <w:rPr>
-          <w:lang w:val="es-ES"/>
-        </w:rPr>
-        <w:t>local_id int not null references localitat(local_id),</w:t>
-      </w:r>
-    </w:p>
-    <w:p>
-      <w:pPr>
-        <w:rPr>
-          <w:lang w:val="es-ES"/>
-        </w:rPr>
-      </w:pPr>
-      <w:r>
-        <w:rPr>
-          <w:lang w:val="es-ES"/>
-        </w:rPr>
-        <w:t>carrer varchar(40) not null,</w:t>
-      </w:r>
-    </w:p>
-    <w:p>
-      <w:pPr>
-        <w:rPr>
-          <w:lang w:val="es-ES"/>
-        </w:rPr>
-      </w:pPr>
-      <w:r>
-        <w:rPr>
-          <w:lang w:val="es-ES"/>
-        </w:rPr>
-        <w:t>telefon varchar(13),</w:t>
-      </w:r>
-    </w:p>
-    <w:p>
-      <w:pPr>
-        <w:rPr>
-          <w:lang w:val="es-ES"/>
-        </w:rPr>
-      </w:pPr>
-      <w:r>
-        <w:rPr>
-          <w:lang w:val="es-ES"/>
-        </w:rPr>
-        <w:t>password varchar(50),</w:t>
-      </w:r>
-    </w:p>
-    <w:p>
-      <w:pPr>
-        <w:rPr>
-          <w:lang w:val="es-ES"/>
-        </w:rPr>
-      </w:pPr>
-      <w:r>
-        <w:rPr>
-          <w:lang w:val="es-ES"/>
-        </w:rPr>
-        <w:t>primary key(CIF,carrer)</w:t>
-      </w:r>
-    </w:p>
-    <w:p>
-      <w:pPr>
-        <w:rPr>
-          <w:lang w:val="es-ES"/>
-        </w:rPr>
-      </w:pPr>
-      <w:r>
-        <w:rPr>
-          <w:lang w:val="es-ES"/>
-        </w:rPr>
-        <w:t>);</w:t>
-      </w:r>
-    </w:p>
-    <w:p>
-      <w:pPr>
-        <w:rPr>
-          <w:lang w:val="es-ES"/>
-        </w:rPr>
-      </w:pPr>
-    </w:p>
-    <w:p>
-      <w:pPr>
-        <w:rPr>
-          <w:lang w:val="es-ES"/>
-        </w:rPr>
-      </w:pPr>
-      <w:r>
-        <w:rPr>
-          <w:lang w:val="es-ES"/>
-        </w:rPr>
-        <w:t>/*Creació de la taula ofertes*/</w:t>
-      </w:r>
-    </w:p>
-    <w:p>
-      <w:pPr>
-        <w:rPr>
-          <w:lang w:val="es-ES"/>
-        </w:rPr>
-      </w:pPr>
-      <w:r>
-        <w:rPr>
-          <w:lang w:val="es-ES"/>
-        </w:rPr>
-        <w:t>create table ofertes(</w:t>
-      </w:r>
-    </w:p>
-    <w:p>
-      <w:pPr>
-        <w:rPr>
-          <w:lang w:val="es-ES"/>
-        </w:rPr>
-      </w:pPr>
-      <w:r>
-        <w:rPr>
-          <w:lang w:val="es-ES"/>
-        </w:rPr>
-        <w:t>oferta_id int not null primary key AUTO_INCREMENT,</w:t>
-      </w:r>
-    </w:p>
-    <w:p>
-      <w:pPr>
-        <w:rPr>
-          <w:lang w:val="es-ES"/>
-        </w:rPr>
-      </w:pPr>
-      <w:r>
-        <w:rPr>
-          <w:lang w:val="es-ES"/>
-        </w:rPr>
-        <w:t>nom varchar(20),</w:t>
-      </w:r>
-    </w:p>
-    <w:p>
-      <w:pPr>
-        <w:rPr>
-          <w:lang w:val="es-ES"/>
-        </w:rPr>
-      </w:pPr>
-      <w:r>
-        <w:rPr>
-          <w:lang w:val="es-ES"/>
-        </w:rPr>
-        <w:t>descripcio varchar(200) not null,</w:t>
-      </w:r>
-    </w:p>
-    <w:p>
-      <w:pPr>
-        <w:rPr>
-          <w:lang w:val="es-ES"/>
-        </w:rPr>
-      </w:pPr>
-      <w:r>
-        <w:rPr>
-          <w:lang w:val="es-ES"/>
-        </w:rPr>
-        <w:t>preu decimal (4,2) not null,</w:t>
-      </w:r>
-    </w:p>
-    <w:p>
-      <w:pPr>
-        <w:rPr>
-          <w:lang w:val="es-ES"/>
-        </w:rPr>
-      </w:pPr>
-      <w:r>
-        <w:rPr>
-          <w:lang w:val="es-ES"/>
-        </w:rPr>
-        <w:t>user_id varchar(20) references usuaris(user_id),</w:t>
-      </w:r>
-    </w:p>
-    <w:p>
-      <w:pPr>
-        <w:rPr>
-          <w:lang w:val="es-ES"/>
-        </w:rPr>
-      </w:pPr>
-      <w:r>
-        <w:rPr>
-          <w:lang w:val="es-ES"/>
-        </w:rPr>
-        <w:t>data_inici date not null,</w:t>
-      </w:r>
-    </w:p>
-    <w:p>
-      <w:pPr>
-        <w:rPr>
-          <w:lang w:val="es-ES"/>
-        </w:rPr>
-      </w:pPr>
-      <w:r>
-        <w:rPr>
-          <w:lang w:val="es-ES"/>
-        </w:rPr>
-        <w:t>data_final date not null</w:t>
-      </w:r>
-    </w:p>
-    <w:p>
-      <w:pPr>
-        <w:rPr>
-          <w:lang w:val="es-ES"/>
-        </w:rPr>
-      </w:pPr>
-      <w:r>
-        <w:rPr>
-          <w:lang w:val="es-ES"/>
-        </w:rPr>
-        <w:t xml:space="preserve"> );</w:t>
-      </w:r>
-    </w:p>
-    <w:p>
-      <w:pPr>
-        <w:rPr>
-          <w:lang w:val="es-ES"/>
-        </w:rPr>
-      </w:pPr>
-    </w:p>
-    <w:p>
-      <w:pPr>
-        <w:rPr>
-          <w:lang w:val="es-ES"/>
-        </w:rPr>
-      </w:pPr>
-      <w:r>
-        <w:rPr>
-          <w:lang w:val="es-ES"/>
-        </w:rPr>
-        <w:t>/*Creació de la taula participants*/</w:t>
-      </w:r>
-    </w:p>
-    <w:p>
-      <w:pPr>
-        <w:rPr>
-          <w:lang w:val="es-ES"/>
-        </w:rPr>
-      </w:pPr>
-      <w:r>
-        <w:rPr>
-          <w:lang w:val="es-ES"/>
-        </w:rPr>
-        <w:t>create table participants(</w:t>
-      </w:r>
-    </w:p>
-    <w:p>
-      <w:pPr>
-        <w:rPr>
-          <w:lang w:val="es-ES"/>
-        </w:rPr>
-      </w:pPr>
-      <w:r>
-        <w:rPr>
-          <w:lang w:val="es-ES"/>
-        </w:rPr>
-        <w:t>event_id int not null references events(event_id),</w:t>
-      </w:r>
-    </w:p>
-    <w:p>
-      <w:pPr>
-        <w:rPr>
-          <w:lang w:val="es-ES"/>
-        </w:rPr>
-      </w:pPr>
-      <w:r>
-        <w:rPr>
-          <w:lang w:val="es-ES"/>
-        </w:rPr>
-        <w:t>user_id varchar(20) not null references usuaris(user_id),</w:t>
-      </w:r>
-    </w:p>
-    <w:p>
-      <w:pPr>
-        <w:rPr>
-          <w:lang w:val="es-ES"/>
-        </w:rPr>
-      </w:pPr>
-      <w:r>
-        <w:rPr>
-          <w:lang w:val="es-ES"/>
-        </w:rPr>
-        <w:t>primary key(event_id,user_id)</w:t>
-      </w:r>
-    </w:p>
-    <w:p>
-      <w:pPr>
-        <w:rPr>
-          <w:lang w:val="es-ES"/>
-        </w:rPr>
-      </w:pPr>
-      <w:r>
-        <w:rPr>
-          <w:lang w:val="es-ES"/>
-        </w:rPr>
-        <w:t>);</w:t>
-      </w:r>
-    </w:p>
-    <w:p>
-      <w:pPr>
-        <w:rPr>
-          <w:lang w:val="es-ES"/>
-        </w:rPr>
-      </w:pPr>
-    </w:p>
-    <w:p>
-      <w:pPr>
-        <w:rPr>
-          <w:lang w:val="es-ES"/>
-        </w:rPr>
-      </w:pPr>
-      <w:r>
-        <w:rPr>
-          <w:lang w:val="es-ES"/>
-        </w:rPr>
-        <w:t>/*Creació de la taula d'empresa-usuaris*/</w:t>
-      </w:r>
-    </w:p>
-    <w:p>
-      <w:pPr>
-        <w:rPr>
-          <w:lang w:val="es-ES"/>
-        </w:rPr>
-      </w:pPr>
-      <w:r>
-        <w:rPr>
-          <w:lang w:val="es-ES"/>
-        </w:rPr>
-        <w:t>create table empresausuari(</w:t>
-      </w:r>
-    </w:p>
-    <w:p>
-      <w:pPr>
-        <w:rPr>
-          <w:lang w:val="es-ES"/>
-        </w:rPr>
-      </w:pPr>
-      <w:r>
-        <w:rPr>
-          <w:lang w:val="es-ES"/>
-        </w:rPr>
-        <w:t>user_id varchar(20) not null references usuaris(user_id),</w:t>
-      </w:r>
-    </w:p>
-    <w:p>
-      <w:pPr>
-        <w:rPr>
-          <w:lang w:val="es-ES"/>
-        </w:rPr>
-      </w:pPr>
-      <w:r>
-        <w:rPr>
-          <w:lang w:val="es-ES"/>
-        </w:rPr>
-        <w:t>CIF varchar(9) not null references empresa(CIF),</w:t>
-      </w:r>
-    </w:p>
-    <w:p>
-      <w:pPr>
-        <w:rPr>
-          <w:lang w:val="es-ES"/>
-        </w:rPr>
-      </w:pPr>
-      <w:r>
-        <w:rPr>
-          <w:lang w:val="es-ES"/>
-        </w:rPr>
-        <w:t>primary key (user_id,CIF)</w:t>
-      </w:r>
-    </w:p>
-    <w:p>
-      <w:pPr>
-        <w:rPr>
-          <w:lang w:val="es-ES"/>
-        </w:rPr>
-      </w:pPr>
-      <w:r>
-        <w:rPr>
-          <w:lang w:val="es-ES"/>
-        </w:rPr>
-        <w:t>);</w:t>
+        <w:t>primary key (user_id,CIF),</w:t>
+      </w:r>
+    </w:p>
+    <w:p>
+      <w:pPr>
+        <w:rPr>
+          <w:lang w:val="es-ES"/>
+        </w:rPr>
+      </w:pPr>
+      <w:r>
+        <w:rPr>
+          <w:lang w:val="es-ES"/>
+        </w:rPr>
+        <w:t>constraint foreign key(CIF) references empresa(CIF)</w:t>
+      </w:r>
+    </w:p>
+    <w:p>
+      <w:pPr>
+        <w:rPr>
+          <w:lang w:val="es-ES"/>
+        </w:rPr>
+      </w:pPr>
+      <w:r>
+        <w:rPr>
+          <w:lang w:val="es-ES"/>
+        </w:rPr>
+        <w:t>on update cascade</w:t>
+      </w:r>
+    </w:p>
+    <w:p>
+      <w:pPr>
+        <w:rPr>
+          <w:lang w:val="es-ES"/>
+        </w:rPr>
+      </w:pPr>
+      <w:r>
+        <w:rPr>
+          <w:lang w:val="es-ES"/>
+        </w:rPr>
+        <w:t>on delete restrict,</w:t>
+      </w:r>
+    </w:p>
+    <w:p>
+      <w:pPr>
+        <w:rPr>
+          <w:lang w:val="es-ES"/>
+        </w:rPr>
+      </w:pPr>
+      <w:r>
+        <w:rPr>
+          <w:lang w:val="es-ES"/>
+        </w:rPr>
+        <w:t>constraint foreign key(user_id) references usuaris(user_id)</w:t>
+      </w:r>
+    </w:p>
+    <w:p>
+      <w:pPr>
+        <w:rPr>
+          <w:lang w:val="es-ES"/>
+        </w:rPr>
+      </w:pPr>
+      <w:r>
+        <w:rPr>
+          <w:lang w:val="es-ES"/>
+        </w:rPr>
+        <w:t>on update cascade</w:t>
+      </w:r>
+    </w:p>
+    <w:p>
+      <w:pPr>
+        <w:rPr>
+          <w:lang w:val="es-ES"/>
+        </w:rPr>
+      </w:pPr>
+      <w:r>
+        <w:rPr>
+          <w:lang w:val="es-ES"/>
+        </w:rPr>
+        <w:lastRenderedPageBreak/>
+        <w:t>on delete restrict</w:t>
+      </w:r>
+    </w:p>
+    <w:p>
+      <w:pPr>
+        <w:rPr>
+          <w:lang w:val="es-ES"/>
+        </w:rPr>
+      </w:pPr>
+      <w:r>
+        <w:rPr>
+          <w:lang w:val="es-ES"/>
+        </w:rPr>
+        <w:t>)ENGINE=InnoDB;</w:t>
       </w:r>
     </w:p>
     <w:p>
@@ -1151,11 +1433,347 @@
       </w:r>
     </w:p>
     <w:p>
-      <w:r>
+      <w:pPr>
+        <w:rPr>
+          <w:lang w:val="es-ES"/>
+        </w:rPr>
+      </w:pPr>
+      <w:r>
+        <w:rPr>
+          <w:lang w:val="es-ES"/>
+        </w:rPr>
         <w:t>insert into usuaris values ('pitigirl','1234','&lt;o==||=====&gt;','none@maik.com',false);</w:t>
+      </w:r>
+    </w:p>
+    <w:p>
+      <w:pPr>
+        <w:rPr>
+          <w:lang w:val="es-ES"/>
+        </w:rPr>
+      </w:pPr>
+    </w:p>
+    <w:p>
+      <w:pPr>
+        <w:rPr>
+          <w:lang w:val="es-ES"/>
+        </w:rPr>
+      </w:pPr>
+    </w:p>
+    <w:p>
+      <w:pPr>
+        <w:rPr>
+          <w:lang w:val="es-ES"/>
+        </w:rPr>
+      </w:pPr>
+      <w:r>
+        <w:rPr>
+          <w:lang w:val="es-ES"/>
+        </w:rPr>
+        <w:t>/*Crear província*/</w:t>
+      </w:r>
+    </w:p>
+    <w:p>
+      <w:pPr>
+        <w:rPr>
+          <w:lang w:val="es-ES"/>
+        </w:rPr>
+      </w:pPr>
+      <w:r>
+        <w:rPr>
+          <w:lang w:val="es-ES"/>
+        </w:rPr>
+        <w:t>insert into provincia (nom) values('Lleida'),('Girona'),('Tarragona'),('Barcelona');</w:t>
+      </w:r>
+    </w:p>
+    <w:p>
+      <w:pPr>
+        <w:rPr>
+          <w:lang w:val="es-ES"/>
+        </w:rPr>
+      </w:pPr>
+    </w:p>
+    <w:p>
+      <w:pPr>
+        <w:rPr>
+          <w:lang w:val="es-ES"/>
+        </w:rPr>
+      </w:pPr>
+      <w:r>
+        <w:rPr>
+          <w:lang w:val="es-ES"/>
+        </w:rPr>
+        <w:t>/*Crear localitat*/</w:t>
+      </w:r>
+    </w:p>
+    <w:p>
+      <w:pPr>
+        <w:rPr>
+          <w:lang w:val="es-ES"/>
+        </w:rPr>
+      </w:pPr>
+      <w:r>
+        <w:rPr>
+          <w:lang w:val="es-ES"/>
+        </w:rPr>
+        <w:t>insert into localitat (prov_id,nom) values(1,'Alpicat'),(1,'Lleida'),(1,'Balaguer');</w:t>
+      </w:r>
+    </w:p>
+    <w:p>
+      <w:pPr>
+        <w:rPr>
+          <w:lang w:val="es-ES"/>
+        </w:rPr>
+      </w:pPr>
+    </w:p>
+    <w:p>
+      <w:pPr>
+        <w:rPr>
+          <w:lang w:val="es-ES"/>
+        </w:rPr>
+      </w:pPr>
+      <w:r>
+        <w:rPr>
+          <w:lang w:val="es-ES"/>
+        </w:rPr>
+        <w:t>/*Crear empresa*/</w:t>
+      </w:r>
+    </w:p>
+    <w:p>
+      <w:pPr>
+        <w:rPr>
+          <w:lang w:val="es-ES"/>
+        </w:rPr>
+      </w:pPr>
+      <w:r>
+        <w:rPr>
+          <w:lang w:val="es-ES"/>
+        </w:rPr>
+        <w:t>insert into empresa values('A1234567J','NoEstoyBorracho S.A',1,'c/ barraxina nº 4','973737041','password');</w:t>
+      </w:r>
+    </w:p>
+    <w:p>
+      <w:pPr>
+        <w:rPr>
+          <w:lang w:val="es-ES"/>
+        </w:rPr>
+      </w:pPr>
+      <w:r>
+        <w:rPr>
+          <w:lang w:val="es-ES"/>
+        </w:rPr>
+        <w:t>insert into empresa values('G6565656A','TocaElClackson S.A',2,'c/ xinbarraº 4','66666661','1234');</w:t>
+      </w:r>
+    </w:p>
+    <w:p>
+      <w:pPr>
+        <w:rPr>
+          <w:lang w:val="es-ES"/>
+        </w:rPr>
+      </w:pPr>
+      <w:r>
+        <w:rPr>
+          <w:lang w:val="es-ES"/>
+        </w:rPr>
+        <w:t>insert into empresa values('K1234556A','BocadilleriaPsicopedagogo S.A',3,'c/ esternocleidomastoideo nº 4','3333333','elconill');</w:t>
+      </w:r>
+    </w:p>
+    <w:p>
+      <w:pPr>
+        <w:rPr>
+          <w:lang w:val="es-ES"/>
+        </w:rPr>
+      </w:pPr>
+    </w:p>
+    <w:p>
+      <w:pPr>
+        <w:rPr>
+          <w:lang w:val="es-ES"/>
+        </w:rPr>
+      </w:pPr>
+      <w:r>
+        <w:rPr>
+          <w:lang w:val="es-ES"/>
+        </w:rPr>
+        <w:t>/*Crear event*/</w:t>
+      </w:r>
+    </w:p>
+    <w:p>
+      <w:pPr>
+        <w:rPr>
+          <w:lang w:val="es-ES"/>
+        </w:rPr>
+      </w:pPr>
+      <w:r>
+        <w:rPr>
+          <w:lang w:val="es-ES"/>
+        </w:rPr>
+        <w:t>insert into events (nom_event,preu,data,descripcio,imatge,CIF) values ('Festa xuli 15/02/2015 dj Majo',10.2,'2015-02-15','Pots comprar les entrades al telefon que apareixera',null,'A1234567J');</w:t>
+      </w:r>
+    </w:p>
+    <w:p>
+      <w:pPr>
+        <w:rPr>
+          <w:lang w:val="es-ES"/>
+        </w:rPr>
+      </w:pPr>
+      <w:r>
+        <w:rPr>
+          <w:lang w:val="es-ES"/>
+        </w:rPr>
+        <w:t>insert into events (nom_event,preu,data,descripcio,imatge,CIF) values ('Festa chasis 15/02/2015 dj barakobama en cabina',1220.2,'2015-02-15','Val molt la pena, si.',null,'A1234567J');</w:t>
+      </w:r>
+    </w:p>
+    <w:p>
+      <w:pPr>
+        <w:rPr>
+          <w:lang w:val="es-ES"/>
+        </w:rPr>
+      </w:pPr>
+    </w:p>
+    <w:p>
+      <w:pPr>
+        <w:rPr>
+          <w:lang w:val="es-ES"/>
+        </w:rPr>
+      </w:pPr>
+      <w:r>
+        <w:rPr>
+          <w:lang w:val="es-ES"/>
+        </w:rPr>
+        <w:lastRenderedPageBreak/>
+        <w:t>/*Crear ofertes*/</w:t>
+      </w:r>
+    </w:p>
+    <w:p>
+      <w:pPr>
+        <w:rPr>
+          <w:lang w:val="es-ES"/>
+        </w:rPr>
+      </w:pPr>
+      <w:r>
+        <w:rPr>
+          <w:lang w:val="es-ES"/>
+        </w:rPr>
+        <w:t>insert into ofertes(nom,descripcio,preu,CIF,data_inici,data_final) values('Ole que be','2x3 t emportes 2 i pages 3!!',400.00,'A1234567J','2012-01-01','2222-09-09');</w:t>
+      </w:r>
+    </w:p>
+    <w:p>
+      <w:pPr>
+        <w:rPr>
+          <w:lang w:val="es-ES"/>
+        </w:rPr>
+      </w:pPr>
+      <w:r>
+        <w:rPr>
+          <w:lang w:val="es-ES"/>
+        </w:rPr>
+        <w:t>insert into ofertes(nom,descripcio,preu,CIF,data_inici,data_final) values('Don t stop me a','No et pots perdre aixo!!',42.00,'A1234567J','2012-01-01','2222-09-09');</w:t>
+      </w:r>
+    </w:p>
+    <w:p>
+      <w:pPr>
+        <w:rPr>
+          <w:lang w:val="es-ES"/>
+        </w:rPr>
+      </w:pPr>
+    </w:p>
+    <w:p>
+      <w:pPr>
+        <w:rPr>
+          <w:lang w:val="es-ES"/>
+        </w:rPr>
+      </w:pPr>
+      <w:r>
+        <w:rPr>
+          <w:lang w:val="es-ES"/>
+        </w:rPr>
+        <w:t>/*Crear partycipants*/</w:t>
+      </w:r>
+    </w:p>
+    <w:p>
+      <w:pPr>
+        <w:rPr>
+          <w:lang w:val="es-ES"/>
+        </w:rPr>
+      </w:pPr>
+      <w:r>
+        <w:rPr>
+          <w:lang w:val="es-ES"/>
+        </w:rPr>
+        <w:t>insert into participants ( user_id,event_id) values ('goku',1);</w:t>
+      </w:r>
+    </w:p>
+    <w:p>
+      <w:pPr>
+        <w:rPr>
+          <w:lang w:val="es-ES"/>
+        </w:rPr>
+      </w:pPr>
+      <w:r>
+        <w:rPr>
+          <w:lang w:val="es-ES"/>
+        </w:rPr>
+        <w:t>insert into participants ( user_id,event_id) values ('goku',2);</w:t>
+      </w:r>
+    </w:p>
+    <w:p>
+      <w:pPr>
+        <w:rPr>
+          <w:lang w:val="es-ES"/>
+        </w:rPr>
+      </w:pPr>
+      <w:r>
+        <w:rPr>
+          <w:lang w:val="es-ES"/>
+        </w:rPr>
+        <w:t>insert into participants ( user_id,event_id) values ('tinote',1);</w:t>
+      </w:r>
+    </w:p>
+    <w:p>
+      <w:pPr>
+        <w:rPr>
+          <w:lang w:val="es-ES"/>
+        </w:rPr>
+      </w:pPr>
+    </w:p>
+    <w:p>
+      <w:pPr>
+        <w:rPr>
+          <w:lang w:val="es-ES"/>
+        </w:rPr>
+      </w:pPr>
+      <w:r>
+        <w:rPr>
+          <w:lang w:val="es-ES"/>
+        </w:rPr>
+        <w:t>/*Crear empresausuaris*/</w:t>
+      </w:r>
+    </w:p>
+    <w:p>
+      <w:pPr>
+        <w:rPr>
+          <w:lang w:val="es-ES"/>
+        </w:rPr>
+      </w:pPr>
+      <w:r>
+        <w:rPr>
+          <w:lang w:val="es-ES"/>
+        </w:rPr>
+        <w:t>insert into empresausuari (user_id,CIF) values ('goku','A1234567J');</w:t>
+      </w:r>
+    </w:p>
+    <w:p>
+      <w:r>
+        <w:rPr>
+          <w:lang w:val="es-ES"/>
+        </w:rPr>
+        <w:t>insert into empresausuari (user_id,CIF) values ('tinote','A1234567J');</w:t>
       </w:r>
       <w:bookmarkStart w:id="0" w:name="_GoBack"/>
       <w:bookmarkEnd w:id="0"/>
+      <w:r>
+        <w:t>ne@maik.com',false);</w:t>
+      </w:r>
     </w:p>
     <w:sectPr>
       <w:pgSz w:w="11906" w:h="16838"/>

</xml_diff>